<commit_message>
Minor corrections on Inductor Calculations are made - Unnecessary Files are Removed
</commit_message>
<xml_diff>
--- a/Report.docx
+++ b/Report.docx
@@ -792,7 +792,35 @@
           <w:rFonts w:eastAsiaTheme="minorEastAsia"/>
           <w:lang w:val="tr-TR"/>
         </w:rPr>
-        <w:t>The output power is 24W and the output voltage is 12V. Therefore</w:t>
+        <w:t xml:space="preserve">The output power is 24W and the </w:t>
+      </w:r>
+      <w:r>
+        <w:rPr>
+          <w:rFonts w:eastAsiaTheme="minorEastAsia"/>
+          <w:lang w:val="tr-TR"/>
+        </w:rPr>
+        <w:t>input</w:t>
+      </w:r>
+      <w:r>
+        <w:rPr>
+          <w:rFonts w:eastAsiaTheme="minorEastAsia"/>
+          <w:lang w:val="tr-TR"/>
+        </w:rPr>
+        <w:t xml:space="preserve"> voltage is 1</w:t>
+      </w:r>
+      <w:r>
+        <w:rPr>
+          <w:rFonts w:eastAsiaTheme="minorEastAsia"/>
+          <w:lang w:val="tr-TR"/>
+        </w:rPr>
+        <w:t>6</w:t>
+      </w:r>
+      <w:r>
+        <w:rPr>
+          <w:rFonts w:eastAsiaTheme="minorEastAsia"/>
+          <w:lang w:val="tr-TR"/>
+        </w:rPr>
+        <w:t>V. Therefore</w:t>
       </w:r>
     </w:p>
     <w:p>
@@ -810,7 +838,6 @@
                 <w:rPr>
                   <w:rFonts w:ascii="Cambria Math" w:hAnsi="Cambria Math"/>
                   <w:i/>
-                  <w:lang w:val="tr-TR"/>
                 </w:rPr>
               </m:ctrlPr>
             </m:sSubPr>
@@ -829,7 +856,7 @@
                   <w:rFonts w:ascii="Cambria Math" w:hAnsi="Cambria Math"/>
                   <w:lang w:val="tr-TR"/>
                 </w:rPr>
-                <m:t>O</m:t>
+                <m:t>in</m:t>
               </m:r>
             </m:sub>
           </m:sSub>
@@ -846,7 +873,6 @@
                 <w:rPr>
                   <w:rFonts w:ascii="Cambria Math" w:hAnsi="Cambria Math"/>
                   <w:i/>
-                  <w:lang w:val="tr-TR"/>
                 </w:rPr>
               </m:ctrlPr>
             </m:fPr>
@@ -865,7 +891,7 @@
                   <w:rFonts w:ascii="Cambria Math" w:hAnsi="Cambria Math"/>
                   <w:lang w:val="tr-TR"/>
                 </w:rPr>
-                <m:t>12V</m:t>
+                <m:t>16V</m:t>
               </m:r>
             </m:den>
           </m:f>
@@ -874,7 +900,7 @@
               <w:rFonts w:ascii="Cambria Math" w:hAnsi="Cambria Math"/>
               <w:lang w:val="tr-TR"/>
             </w:rPr>
-            <m:t>=2A and  ∆</m:t>
+            <m:t>=1.5A and  ∆</m:t>
           </m:r>
           <m:sSub>
             <m:sSubPr>
@@ -882,7 +908,6 @@
                 <w:rPr>
                   <w:rFonts w:ascii="Cambria Math" w:hAnsi="Cambria Math"/>
                   <w:i/>
-                  <w:lang w:val="tr-TR"/>
                 </w:rPr>
               </m:ctrlPr>
             </m:sSubPr>
@@ -912,41 +937,68 @@
             </w:rPr>
             <m:t>=</m:t>
           </m:r>
-          <m:sSub>
-            <m:sSubPr>
+          <m:f>
+            <m:fPr>
               <m:ctrlPr>
                 <w:rPr>
                   <w:rFonts w:ascii="Cambria Math" w:hAnsi="Cambria Math"/>
                   <w:i/>
-                  <w:lang w:val="tr-TR"/>
                 </w:rPr>
               </m:ctrlPr>
-            </m:sSubPr>
-            <m:e>
-              <m:r>
-                <w:rPr>
-                  <w:rFonts w:ascii="Cambria Math" w:hAnsi="Cambria Math"/>
-                  <w:lang w:val="tr-TR"/>
-                </w:rPr>
-                <m:t>I</m:t>
-              </m:r>
-            </m:e>
-            <m:sub>
-              <m:r>
-                <w:rPr>
-                  <w:rFonts w:ascii="Cambria Math" w:hAnsi="Cambria Math"/>
-                  <w:lang w:val="tr-TR"/>
-                </w:rPr>
-                <m:t>O</m:t>
-              </m:r>
-            </m:sub>
-          </m:sSub>
+            </m:fPr>
+            <m:num>
+              <m:sSub>
+                <m:sSubPr>
+                  <m:ctrlPr>
+                    <w:rPr>
+                      <w:rFonts w:ascii="Cambria Math" w:hAnsi="Cambria Math"/>
+                      <w:i/>
+                    </w:rPr>
+                  </m:ctrlPr>
+                </m:sSubPr>
+                <m:e>
+                  <m:r>
+                    <w:rPr>
+                      <w:rFonts w:ascii="Cambria Math" w:hAnsi="Cambria Math"/>
+                      <w:lang w:val="tr-TR"/>
+                    </w:rPr>
+                    <m:t>I</m:t>
+                  </m:r>
+                </m:e>
+                <m:sub>
+                  <m:r>
+                    <w:rPr>
+                      <w:rFonts w:ascii="Cambria Math" w:hAnsi="Cambria Math"/>
+                      <w:lang w:val="tr-TR"/>
+                    </w:rPr>
+                    <m:t>O</m:t>
+                  </m:r>
+                </m:sub>
+              </m:sSub>
+              <m:r>
+                <w:rPr>
+                  <w:rFonts w:ascii="Cambria Math" w:hAnsi="Cambria Math"/>
+                  <w:lang w:val="tr-TR"/>
+                </w:rPr>
+                <m:t>×0.1</m:t>
+              </m:r>
+            </m:num>
+            <m:den>
+              <m:r>
+                <w:rPr>
+                  <w:rFonts w:ascii="Cambria Math" w:hAnsi="Cambria Math"/>
+                  <w:lang w:val="tr-TR"/>
+                </w:rPr>
+                <m:t>D</m:t>
+              </m:r>
+            </m:den>
+          </m:f>
           <m:r>
             <w:rPr>
               <w:rFonts w:ascii="Cambria Math" w:hAnsi="Cambria Math"/>
               <w:lang w:val="tr-TR"/>
             </w:rPr>
-            <m:t>×0.1=0.2A</m:t>
+            <m:t>=0.35A</m:t>
           </m:r>
         </m:oMath>
       </m:oMathPara>
@@ -973,7 +1025,6 @@
                 <w:rPr>
                   <w:rFonts w:ascii="Cambria Math" w:hAnsi="Cambria Math"/>
                   <w:i/>
-                  <w:lang w:val="tr-TR"/>
                 </w:rPr>
               </m:ctrlPr>
             </m:fPr>
@@ -984,7 +1035,6 @@
                     <w:rPr>
                       <w:rFonts w:ascii="Cambria Math" w:hAnsi="Cambria Math"/>
                       <w:i/>
-                      <w:lang w:val="tr-TR"/>
                     </w:rPr>
                   </m:ctrlPr>
                 </m:sSubPr>
@@ -1020,7 +1070,6 @@
                     <w:rPr>
                       <w:rFonts w:ascii="Cambria Math" w:hAnsi="Cambria Math"/>
                       <w:i/>
-                      <w:lang w:val="tr-TR"/>
                     </w:rPr>
                   </m:ctrlPr>
                 </m:sSubPr>
@@ -1058,7 +1107,6 @@
                     <w:rPr>
                       <w:rFonts w:ascii="Cambria Math" w:hAnsi="Cambria Math"/>
                       <w:i/>
-                      <w:lang w:val="tr-TR"/>
                     </w:rPr>
                   </m:ctrlPr>
                 </m:sSubPr>
@@ -1088,7 +1136,7 @@
               <w:rFonts w:ascii="Cambria Math" w:hAnsi="Cambria Math"/>
               <w:lang w:val="tr-TR"/>
             </w:rPr>
-            <m:t>=0.685mH</m:t>
+            <m:t>=0.392mH</m:t>
           </m:r>
         </m:oMath>
       </m:oMathPara>
@@ -1875,7 +1923,7 @@
                 <w:color w:val="FA7D00"/>
                 <w:lang w:val="tr-TR" w:eastAsia="tr-TR"/>
               </w:rPr>
-              <w:t>744375 29203681</w:t>
+              <w:t>PQ108081-471MHF</w:t>
             </w:r>
           </w:p>
         </w:tc>
@@ -1949,7 +1997,27 @@
                 <w:color w:val="FA7D00"/>
                 <w:lang w:val="tr-TR" w:eastAsia="tr-TR"/>
               </w:rPr>
-              <w:t>4.8A</w:t>
+              <w:t>4.</w:t>
+            </w:r>
+            <w:r>
+              <w:rPr>
+                <w:rFonts w:ascii="Calibri" w:eastAsia="Times New Roman" w:hAnsi="Calibri" w:cs="Calibri"/>
+                <w:b/>
+                <w:bCs/>
+                <w:color w:val="FA7D00"/>
+                <w:lang w:val="tr-TR" w:eastAsia="tr-TR"/>
+              </w:rPr>
+              <w:t>5</w:t>
+            </w:r>
+            <w:r>
+              <w:rPr>
+                <w:rFonts w:ascii="Calibri" w:eastAsia="Times New Roman" w:hAnsi="Calibri" w:cs="Calibri"/>
+                <w:b/>
+                <w:bCs/>
+                <w:color w:val="FA7D00"/>
+                <w:lang w:val="tr-TR" w:eastAsia="tr-TR"/>
+              </w:rPr>
+              <w:t>A</w:t>
             </w:r>
           </w:p>
         </w:tc>
@@ -1986,7 +2054,47 @@
                 <w:color w:val="FA7D00"/>
                 <w:lang w:val="tr-TR" w:eastAsia="tr-TR"/>
               </w:rPr>
-              <w:t>$9.16000</w:t>
+              <w:t>$</w:t>
+            </w:r>
+            <w:r>
+              <w:rPr>
+                <w:rFonts w:ascii="Calibri" w:eastAsia="Times New Roman" w:hAnsi="Calibri" w:cs="Calibri"/>
+                <w:b/>
+                <w:bCs/>
+                <w:color w:val="FA7D00"/>
+                <w:lang w:val="tr-TR" w:eastAsia="tr-TR"/>
+              </w:rPr>
+              <w:t>6</w:t>
+            </w:r>
+            <w:r>
+              <w:rPr>
+                <w:rFonts w:ascii="Calibri" w:eastAsia="Times New Roman" w:hAnsi="Calibri" w:cs="Calibri"/>
+                <w:b/>
+                <w:bCs/>
+                <w:color w:val="FA7D00"/>
+                <w:lang w:val="tr-TR" w:eastAsia="tr-TR"/>
+              </w:rPr>
+              <w:t>.</w:t>
+            </w:r>
+            <w:r>
+              <w:rPr>
+                <w:rFonts w:ascii="Calibri" w:eastAsia="Times New Roman" w:hAnsi="Calibri" w:cs="Calibri"/>
+                <w:b/>
+                <w:bCs/>
+                <w:color w:val="FA7D00"/>
+                <w:lang w:val="tr-TR" w:eastAsia="tr-TR"/>
+              </w:rPr>
+              <w:t>9</w:t>
+            </w:r>
+            <w:r>
+              <w:rPr>
+                <w:rFonts w:ascii="Calibri" w:eastAsia="Times New Roman" w:hAnsi="Calibri" w:cs="Calibri"/>
+                <w:b/>
+                <w:bCs/>
+                <w:color w:val="FA7D00"/>
+                <w:lang w:val="tr-TR" w:eastAsia="tr-TR"/>
+              </w:rPr>
+              <w:t>000</w:t>
             </w:r>
           </w:p>
         </w:tc>
@@ -2847,7 +2955,15 @@
                 <w:color w:val="9C0006"/>
                 <w:lang w:val="tr-TR" w:eastAsia="tr-TR"/>
               </w:rPr>
-              <w:t>$10.78</w:t>
+              <w:t>$</w:t>
+            </w:r>
+            <w:r>
+              <w:rPr>
+                <w:rFonts w:ascii="Calibri" w:eastAsia="Times New Roman" w:hAnsi="Calibri" w:cs="Calibri"/>
+                <w:color w:val="9C0006"/>
+                <w:lang w:val="tr-TR" w:eastAsia="tr-TR"/>
+              </w:rPr>
+              <w:t>8.52</w:t>
             </w:r>
           </w:p>
         </w:tc>
@@ -2896,7 +3012,49 @@
         <w:rPr>
           <w:lang w:val="tr-TR"/>
         </w:rPr>
-        <w:t xml:space="preserve">Because components ratings are the same as the Cuk Converter, we choose the same components as the Cuk Converter. Component selection reasonings are mentioned in the Question 2. </w:t>
+        <w:t>Because components ratings are the same as the Cuk Converter, we choose</w:t>
+      </w:r>
+      <w:r>
+        <w:rPr>
+          <w:lang w:val="tr-TR"/>
+        </w:rPr>
+        <w:t xml:space="preserve"> some components</w:t>
+      </w:r>
+      <w:r>
+        <w:rPr>
+          <w:lang w:val="tr-TR"/>
+        </w:rPr>
+        <w:t xml:space="preserve"> </w:t>
+      </w:r>
+      <w:r>
+        <w:rPr>
+          <w:lang w:val="tr-TR"/>
+        </w:rPr>
+        <w:t>the</w:t>
+      </w:r>
+      <w:r>
+        <w:rPr>
+          <w:lang w:val="tr-TR"/>
+        </w:rPr>
+        <w:t xml:space="preserve"> same as</w:t>
+      </w:r>
+      <w:r>
+        <w:rPr>
+          <w:lang w:val="tr-TR"/>
+        </w:rPr>
+        <w:t xml:space="preserve"> Cuk Converter</w:t>
+      </w:r>
+      <w:r>
+        <w:rPr>
+          <w:lang w:val="tr-TR"/>
+        </w:rPr>
+        <w:t xml:space="preserve"> </w:t>
+      </w:r>
+      <w:r>
+        <w:rPr>
+          <w:lang w:val="tr-TR"/>
+        </w:rPr>
+        <w:t xml:space="preserve">components. Component selection reasonings are mentioned in the Question 2. </w:t>
       </w:r>
     </w:p>
     <w:p>
@@ -7894,37 +8052,7 @@
         <w:t>It is also seen that there is about 2.8V ripple in the capacitor voltage which satisfies the design requirements. Also</w:t>
       </w:r>
       <w:r>
-        <w:t>, d</w:t>
-      </w:r>
-      <w:r>
-        <w:t xml:space="preserve">ue to the nature of the </w:t>
-      </w:r>
-      <w:r>
-        <w:t>Cuk</w:t>
-      </w:r>
-      <w:r>
-        <w:t xml:space="preserve"> </w:t>
-      </w:r>
-      <w:r>
-        <w:t>Converter</w:t>
-      </w:r>
-      <w:r>
-        <w:t>, a higher voltage drops on the first capacitor</w:t>
-      </w:r>
-      <w:r>
-        <w:t xml:space="preserve"> is observed</w:t>
-      </w:r>
-      <w:r>
-        <w:t xml:space="preserve"> than the input and output</w:t>
-      </w:r>
-      <w:r>
-        <w:t xml:space="preserve"> voltage</w:t>
-      </w:r>
-      <w:r>
-        <w:t>.</w:t>
-      </w:r>
-      <w:r>
-        <w:t xml:space="preserve"> </w:t>
+        <w:t xml:space="preserve">, due to the nature of the Cuk Converter, a higher voltage drops on the first capacitor is observed than the input and output voltage. </w:t>
       </w:r>
       <w:r>
         <w:t>This phenomenon</w:t>

</xml_diff>